<commit_message>
initial paper writeup, paper literature review
</commit_message>
<xml_diff>
--- a/project3/documents/Project Report.docx
+++ b/project3/documents/Project Report.docx
@@ -51,7 +51,170 @@
         <w:t>Goals</w:t>
       </w:r>
     </w:p>
+    <w:p>
+      <w:pPr>
+        <w:spacing w:line="480" w:lineRule="auto"/>
+      </w:pPr>
+      <w:proofErr w:type="gramStart"/>
+      <w:r>
+        <w:t>In an attempt to</w:t>
+      </w:r>
+      <w:proofErr w:type="gramEnd"/>
+      <w:r>
+        <w:t xml:space="preserve"> showcase the possibility of a network congestion from a “misbehaving” TCP client, the </w:t>
+      </w:r>
+      <w:r>
+        <w:t>authors want</w:t>
+      </w:r>
+      <w:r>
+        <w:t>e</w:t>
+      </w:r>
+      <w:r>
+        <w:t xml:space="preserve">d </w:t>
+      </w:r>
+      <w:r>
+        <w:t>to measure the impact of a singular node</w:t>
+      </w:r>
+      <w:r>
+        <w:t xml:space="preserve"> on a number of TCP server</w:t>
+      </w:r>
+      <w:r>
+        <w:t>.</w:t>
+      </w:r>
+      <w:r>
+        <w:t xml:space="preserve"> In this context, the </w:t>
+      </w:r>
+      <w:r>
+        <w:t xml:space="preserve">concept of “misbehaving” node is the </w:t>
+      </w:r>
+      <w:r>
+        <w:t>misuse of positive acknowledgement protocol, sending an acknowledgement before the packets has been</w:t>
+      </w:r>
+      <w:r>
+        <w:t xml:space="preserve"> received</w:t>
+      </w:r>
+      <w:r>
+        <w:t xml:space="preserve">, sending acks on the whole congestion window on </w:t>
+      </w:r>
+      <w:r>
+        <w:t>each RTT ( round-trip delay) which cause a significant increase of the congestion window to the maximal point which the networking link can no longer support.</w:t>
+      </w:r>
+      <w:r>
+        <w:t xml:space="preserve"> This paper looks </w:t>
+      </w:r>
+      <w:r>
+        <w:t xml:space="preserve">at opt-ack as a networking attack rather than the massive improvement on the </w:t>
+      </w:r>
+      <w:r>
+        <w:t>end-to-end performance.</w:t>
+      </w:r>
+      <w:r>
+        <w:t xml:space="preserve"> </w:t>
+      </w:r>
+      <w:r>
+        <w:t xml:space="preserve">The original author then goes to propose </w:t>
+      </w:r>
+      <w:r>
+        <w:t xml:space="preserve">7 </w:t>
+      </w:r>
+      <w:r>
+        <w:t>different</w:t>
+      </w:r>
+      <w:r>
+        <w:t xml:space="preserve"> </w:t>
+      </w:r>
+      <w:r>
+        <w:t>proposals</w:t>
+      </w:r>
+      <w:r>
+        <w:t xml:space="preserve"> that can mitigate the issue that we fac</w:t>
+      </w:r>
+      <w:r>
+        <w:t>e</w:t>
+      </w:r>
+      <w:r>
+        <w:t xml:space="preserve"> with </w:t>
+      </w:r>
+      <w:r>
+        <w:t>misuse</w:t>
+      </w:r>
+      <w:r>
+        <w:t xml:space="preserve"> use of </w:t>
+      </w:r>
+      <w:r>
+        <w:t>positive acknowledgment</w:t>
+      </w:r>
+      <w:r>
+        <w:t xml:space="preserve">, however they </w:t>
+      </w:r>
+      <w:r>
+        <w:t xml:space="preserve">all hold different </w:t>
+      </w:r>
+      <w:r>
+        <w:t>cost and benefit factor</w:t>
+      </w:r>
+      <w:r>
+        <w:t xml:space="preserve">. </w:t>
+      </w:r>
+      <w:r>
+        <w:t xml:space="preserve"> </w:t>
+      </w:r>
+    </w:p>
     <w:p/>
+    <w:p>
+      <w:pPr>
+        <w:rPr>
+          <w:u w:val="single"/>
+        </w:rPr>
+      </w:pPr>
+      <w:r>
+        <w:rPr>
+          <w:u w:val="single"/>
+        </w:rPr>
+        <w:t xml:space="preserve">Motivation </w:t>
+      </w:r>
+    </w:p>
+    <w:p>
+      <w:pPr>
+        <w:spacing w:line="480" w:lineRule="auto"/>
+      </w:pPr>
+      <w:r>
+        <w:t xml:space="preserve">The opt-ack attack were evaluated </w:t>
+      </w:r>
+      <w:r>
+        <w:t>in both effectiveness and feasibility</w:t>
+      </w:r>
+      <w:r>
+        <w:t xml:space="preserve"> and it has shown across many different medium that I was easy to mount and I was very effective as a mode of Denial Of Service attack</w:t>
+      </w:r>
+      <w:r>
+        <w:t xml:space="preserve">, allowing </w:t>
+      </w:r>
+      <w:r>
+        <w:t xml:space="preserve">a possible network collapse. Though an solution was presented and it was </w:t>
+      </w:r>
+      <w:r>
+        <w:t xml:space="preserve">evaluated, there is yet to be a mitigation on the implementation of the networking schema, hence in a scenario where the network is not protected in another </w:t>
+      </w:r>
+      <w:r>
+        <w:t>way with potential network cap</w:t>
+      </w:r>
+      <w:r>
+        <w:t xml:space="preserve"> alternatives</w:t>
+      </w:r>
+      <w:r>
+        <w:t xml:space="preserve">, </w:t>
+      </w:r>
+      <w:r>
+        <w:t xml:space="preserve">a </w:t>
+      </w:r>
+      <w:r>
+        <w:t>congestion collapse across large sections of the internet</w:t>
+      </w:r>
+      <w:r>
+        <w:t xml:space="preserve"> can still occur. </w:t>
+      </w:r>
+    </w:p>
     <w:p/>
     <w:p>
       <w:pPr>
@@ -63,26 +226,196 @@
         <w:rPr>
           <w:u w:val="single"/>
         </w:rPr>
-        <w:t xml:space="preserve">Motivation </w:t>
-      </w:r>
-    </w:p>
-    <w:p/>
-    <w:p/>
-    <w:p/>
-    <w:p>
-      <w:pPr>
-        <w:rPr>
-          <w:u w:val="single"/>
-        </w:rPr>
-      </w:pPr>
-      <w:r>
-        <w:rPr>
-          <w:u w:val="single"/>
-        </w:rPr>
+        <w:lastRenderedPageBreak/>
         <w:t>Results</w:t>
       </w:r>
     </w:p>
-    <w:p/>
+    <w:p>
+      <w:pPr>
+        <w:spacing w:line="480" w:lineRule="auto"/>
+      </w:pPr>
+      <w:r>
+        <w:t xml:space="preserve">The possibilities of the problem that was presented by the paper was verified. </w:t>
+      </w:r>
+      <w:r>
+        <w:t xml:space="preserve">The original paper found that </w:t>
+      </w:r>
+      <w:r>
+        <w:t xml:space="preserve">exploitation of the greedy opt-ack </w:t>
+      </w:r>
+      <w:r>
+        <w:t>methodology has a achieved a factor of amplification that will in</w:t>
+      </w:r>
+      <w:r>
+        <w:t xml:space="preserve">deed </w:t>
+      </w:r>
+      <w:r>
+        <w:t>backfire</w:t>
+      </w:r>
+      <w:r>
+        <w:t xml:space="preserve"> to the client and network user. With </w:t>
+      </w:r>
+      <w:r>
+        <w:t xml:space="preserve">a </w:t>
+      </w:r>
+      <w:r>
+        <w:t xml:space="preserve">typical </w:t>
+      </w:r>
+      <w:r>
+        <w:t xml:space="preserve">internet connection </w:t>
+      </w:r>
+      <w:r>
+        <w:t xml:space="preserve">amplification of up to </w:t>
+      </w:r>
+      <w:r>
+        <w:t xml:space="preserve">1683 times the typical bandwidth </w:t>
+      </w:r>
+      <w:r>
+        <w:t xml:space="preserve">rate and its worse condition amplification that can potentially reach 32 million times the </w:t>
+      </w:r>
+      <w:r>
+        <w:t xml:space="preserve">regular rate, </w:t>
+      </w:r>
+      <w:r>
+        <w:t xml:space="preserve">a regular networking link can easily be collapsed. </w:t>
+      </w:r>
+      <w:r>
+        <w:t>stated, “ an attacker with a 56 kilo-bits/s modem</w:t>
+      </w:r>
+      <w:r>
+        <w:t xml:space="preserve"> ( beta = 7000B/s) can generate 9,351,145 B/s </w:t>
+      </w:r>
+      <w:r>
+        <w:t xml:space="preserve">“ which was more than the capacity of a </w:t>
+      </w:r>
+      <w:r>
+        <w:t xml:space="preserve">T3 line, which </w:t>
+      </w:r>
+      <w:r>
+        <w:t>is</w:t>
+      </w:r>
+      <w:r>
+        <w:t xml:space="preserve"> a popular choice of internet connection for businesses that mostly depend on a </w:t>
+      </w:r>
+      <w:r>
+        <w:t xml:space="preserve">reliable connection. This then was also compared to the </w:t>
+      </w:r>
+      <w:r>
+        <w:t xml:space="preserve">theorical limit of a 100mb Ethernet Limitation, which was close the </w:t>
+      </w:r>
+      <w:r>
+        <w:t>worst-case</w:t>
+      </w:r>
+      <w:r>
+        <w:t xml:space="preserve"> bandwidth</w:t>
+      </w:r>
+      <w:r>
+        <w:t xml:space="preserve"> amplification</w:t>
+      </w:r>
+      <w:r>
+        <w:t xml:space="preserve">. </w:t>
+      </w:r>
+      <w:r>
+        <w:t xml:space="preserve">The differentiation of the malicious traffic over legitimate traffic is also an issue as a </w:t>
+      </w:r>
+      <w:r>
+        <w:t>it would not be locally obvious to the victim that they are participating in</w:t>
+      </w:r>
+      <w:r>
+        <w:t xml:space="preserve"> ab Distributed denial of service attack if they are a part of a botnet. </w:t>
+      </w:r>
+      <w:r>
+        <w:t xml:space="preserve">To an external observer, like an IDS </w:t>
+      </w:r>
+      <w:r>
+        <w:t>(intrusion</w:t>
+      </w:r>
+      <w:r>
+        <w:t xml:space="preserve"> detection system) the ack steam should </w:t>
+      </w:r>
+      <w:r>
+        <w:t xml:space="preserve">in theory be indistinguishable from a completely </w:t>
+      </w:r>
+      <w:r>
+        <w:t xml:space="preserve">valid </w:t>
+      </w:r>
+      <w:r>
+        <w:t>high-speed</w:t>
+      </w:r>
+      <w:r>
+        <w:t xml:space="preserve"> connection, as it is an incoming traffic a</w:t>
+      </w:r>
+      <w:r>
+        <w:t xml:space="preserve">nd comparatively the packet of acks is </w:t>
+      </w:r>
+      <w:proofErr w:type="gramStart"/>
+      <w:r>
+        <w:t>small in size</w:t>
+      </w:r>
+      <w:proofErr w:type="gramEnd"/>
+      <w:r>
+        <w:t xml:space="preserve">. </w:t>
+      </w:r>
+    </w:p>
+    <w:p>
+      <w:pPr>
+        <w:spacing w:line="480" w:lineRule="auto"/>
+      </w:pPr>
+      <w:r>
+        <w:t xml:space="preserve">In term of </w:t>
+      </w:r>
+      <w:r>
+        <w:t xml:space="preserve">defense against </w:t>
+      </w:r>
+      <w:proofErr w:type="spellStart"/>
+      <w:r>
+        <w:t>Opt</w:t>
+      </w:r>
+      <w:proofErr w:type="spellEnd"/>
+      <w:r>
+        <w:t>-Ack attack</w:t>
+      </w:r>
+      <w:r>
+        <w:t xml:space="preserve">, the paper present 7 different solution in which was weighted in </w:t>
+      </w:r>
+      <w:r>
+        <w:t xml:space="preserve">4 different aspect, Efficient, Robust, Deployable, Simple. With this, the paper found </w:t>
+      </w:r>
+      <w:r>
+        <w:t xml:space="preserve">that </w:t>
+      </w:r>
+      <w:r>
+        <w:t xml:space="preserve">randomly skipping segment </w:t>
+      </w:r>
+      <w:r>
+        <w:t>at the server</w:t>
+      </w:r>
+      <w:r>
+        <w:t xml:space="preserve"> shows most promise. Based on the </w:t>
+      </w:r>
+      <w:r>
+        <w:t xml:space="preserve">considerable experimentation, the solution was able to hold over 99% efficiently while preventing the attack. </w:t>
+      </w:r>
+      <w:r>
+        <w:t xml:space="preserve">This was also with one minor fix on the random selection, with possible optimization schema, it can solve the problem with </w:t>
+      </w:r>
+      <w:r>
+        <w:t xml:space="preserve">only 0.01% error rate. </w:t>
+      </w:r>
+      <w:r>
+        <w:t xml:space="preserve"> </w:t>
+      </w:r>
+    </w:p>
+    <w:p>
+      <w:pPr>
+        <w:spacing w:line="480" w:lineRule="auto"/>
+      </w:pPr>
+    </w:p>
+    <w:p>
+      <w:pPr>
+        <w:spacing w:line="480" w:lineRule="auto"/>
+      </w:pPr>
+    </w:p>
     <w:p>
       <w:pPr>
         <w:rPr>
@@ -95,6 +428,7 @@
           <w:sz w:val="52"/>
           <w:szCs w:val="52"/>
         </w:rPr>
+        <w:lastRenderedPageBreak/>
         <w:t xml:space="preserve">Reproduction Work </w:t>
       </w:r>
     </w:p>
@@ -109,22 +443,34 @@
         <w:rPr>
           <w:u w:val="single"/>
         </w:rPr>
-        <w:t xml:space="preserve">Motivation and Goals </w:t>
-      </w:r>
-    </w:p>
-    <w:p>
-      <w:r>
-        <w:lastRenderedPageBreak/>
+        <w:t>Motivation and Goals</w:t>
+      </w:r>
+    </w:p>
+    <w:p>
+      <w:pPr>
+        <w:rPr>
+          <w:u w:val="single"/>
+        </w:rPr>
+      </w:pPr>
+    </w:p>
+    <w:p>
+      <w:pPr>
+        <w:spacing w:line="480" w:lineRule="auto"/>
+      </w:pPr>
+      <w:r>
+        <w:rPr>
+          <w:noProof/>
+        </w:rPr>
         <w:drawing>
-          <wp:anchor distT="0" distB="0" distL="114300" distR="114300" simplePos="0" relativeHeight="251658240" behindDoc="0" locked="0" layoutInCell="1" allowOverlap="1" wp14:anchorId="080335BA" wp14:editId="3E7C5874">
+          <wp:anchor distT="0" distB="0" distL="114300" distR="114300" simplePos="0" relativeHeight="251658240" behindDoc="0" locked="0" layoutInCell="1" allowOverlap="1" wp14:anchorId="080335BA" wp14:editId="0D97C94F">
             <wp:simplePos x="0" y="0"/>
             <wp:positionH relativeFrom="margin">
               <wp:align>center</wp:align>
             </wp:positionH>
             <wp:positionV relativeFrom="paragraph">
-              <wp:posOffset>171450</wp:posOffset>
+              <wp:posOffset>1911985</wp:posOffset>
             </wp:positionV>
-            <wp:extent cx="4458322" cy="3296110"/>
+            <wp:extent cx="4457700" cy="3295650"/>
             <wp:effectExtent l="0" t="0" r="0" b="0"/>
             <wp:wrapTopAndBottom/>
             <wp:docPr id="1" name="Picture 1"/>
@@ -153,7 +499,7 @@
                   <pic:spPr>
                     <a:xfrm>
                       <a:off x="0" y="0"/>
-                      <a:ext cx="4458322" cy="3296110"/>
+                      <a:ext cx="4457700" cy="3295650"/>
                     </a:xfrm>
                     <a:prstGeom prst="rect">
                       <a:avLst/>
@@ -164,6 +510,30 @@
             </a:graphic>
           </wp:anchor>
         </w:drawing>
+      </w:r>
+      <w:r>
+        <w:t xml:space="preserve">The goal of this project is to </w:t>
+      </w:r>
+      <w:r>
+        <w:t xml:space="preserve">go through the experimentation and replicate the attack that was </w:t>
+      </w:r>
+      <w:r>
+        <w:t xml:space="preserve">presented in the paper. Our main motivation is to recreate the high bandwidth utilization at the victim server caused by a client </w:t>
+      </w:r>
+      <w:r>
+        <w:t xml:space="preserve">low bandwidth connection. This was presented in the figure 7 diagram in the original paper, </w:t>
+      </w:r>
+      <w:r>
+        <w:t xml:space="preserve">which shows just how much traffic an attacker that is connected to multiple servers can </w:t>
+      </w:r>
+      <w:r>
+        <w:t xml:space="preserve">emit when maliciously utilize the optimistic Acknowledgement attack. </w:t>
+      </w:r>
+      <w:r>
+        <w:t>The result diagram caught our eyes as it proves the effectiveness and possibility of such attack to occur</w:t>
+      </w:r>
+      <w:r>
+        <w:t xml:space="preserve">. </w:t>
       </w:r>
     </w:p>
     <w:p>

</xml_diff>